<commit_message>
DEVELOPMENT PROCESS & KEY DECISIONS
</commit_message>
<xml_diff>
--- a/2514597_COM4402_Report.docx
+++ b/2514597_COM4402_Report.docx
@@ -1,6 +1,6 @@
 
 <file path=word/document.xml><?xml version="1.0" encoding="utf-8"?>
-<w:document xmlns:wpc="http://schemas.microsoft.com/office/word/2010/wordprocessingCanvas" xmlns:cx="http://schemas.microsoft.com/office/drawing/2014/chartex" xmlns:cx1="http://schemas.microsoft.com/office/drawing/2015/9/8/chartex" xmlns:cx2="http://schemas.microsoft.com/office/drawing/2015/10/21/chartex" xmlns:cx3="http://schemas.microsoft.com/office/drawing/2016/5/9/chartex" xmlns:cx4="http://schemas.microsoft.com/office/drawing/2016/5/10/chartex" xmlns:cx5="http://schemas.microsoft.com/office/drawing/2016/5/11/chartex" xmlns:cx6="http://schemas.microsoft.com/office/drawing/2016/5/12/chartex" xmlns:cx7="http://schemas.microsoft.com/office/drawing/2016/5/13/chartex" xmlns:cx8="http://schemas.microsoft.com/office/drawing/2016/5/14/chartex" xmlns:mc="http://schemas.openxmlformats.org/markup-compatibility/2006" xmlns:aink="http://schemas.microsoft.com/office/drawing/2016/ink" xmlns:am3d="http://schemas.microsoft.com/office/drawing/2017/model3d" xmlns:o="urn:schemas-microsoft-com:office:office" xmlns:oel="http://schemas.microsoft.com/office/2019/extlst" xmlns:r="http://schemas.openxmlformats.org/officeDocument/2006/relationships" xmlns:m="http://schemas.openxmlformats.org/officeDocument/2006/math" xmlns:v="urn:schemas-microsoft-com:vml" xmlns:wp14="http://schemas.microsoft.com/office/word/2010/wordprocessingDrawing" xmlns:wp="http://schemas.openxmlformats.org/drawingml/2006/wordprocessingDrawing" xmlns:w10="urn:schemas-microsoft-com:office:word" xmlns:w="http://schemas.openxmlformats.org/wordprocessingml/2006/main" xmlns:w14="http://schemas.microsoft.com/office/word/2010/wordml" xmlns:w15="http://schemas.microsoft.com/office/word/2012/wordml" xmlns:w16cex="http://schemas.microsoft.com/office/word/2018/wordml/cex" xmlns:w16cid="http://schemas.microsoft.com/office/word/2016/wordml/cid" xmlns:w16="http://schemas.microsoft.com/office/word/2018/wordml" xmlns:w16du="http://schemas.microsoft.com/office/word/2023/wordml/word16du" xmlns:w16sdtdh="http://schemas.microsoft.com/office/word/2020/wordml/sdtdatahash" xmlns:w16sdtfl="http://schemas.microsoft.com/office/word/2024/wordml/sdtformatlock" xmlns:w16se="http://schemas.microsoft.com/office/word/2015/wordml/symex" xmlns:wpg="http://schemas.microsoft.com/office/word/2010/wordprocessingGroup" xmlns:wpi="http://schemas.microsoft.com/office/word/2010/wordprocessingInk" xmlns:wne="http://schemas.microsoft.com/office/word/2006/wordml" xmlns:wps="http://schemas.microsoft.com/office/word/2010/wordprocessingShape" mc:Ignorable="w14 w15 w16se w16cid w16 w16cex w16sdtdh w16sdtfl w16du wp14">
+<w:document xmlns:wpc="http://schemas.microsoft.com/office/word/2010/wordprocessingCanvas" xmlns:cx="http://schemas.microsoft.com/office/drawing/2014/chartex" xmlns:cx1="http://schemas.microsoft.com/office/drawing/2015/9/8/chartex" xmlns:cx2="http://schemas.microsoft.com/office/drawing/2015/10/21/chartex" xmlns:cx3="http://schemas.microsoft.com/office/drawing/2016/5/9/chartex" xmlns:cx4="http://schemas.microsoft.com/office/drawing/2016/5/10/chartex" xmlns:cx5="http://schemas.microsoft.com/office/drawing/2016/5/11/chartex" xmlns:cx6="http://schemas.microsoft.com/office/drawing/2016/5/12/chartex" xmlns:cx7="http://schemas.microsoft.com/office/drawing/2016/5/13/chartex" xmlns:cx8="http://schemas.microsoft.com/office/drawing/2016/5/14/chartex" xmlns:mc="http://schemas.openxmlformats.org/markup-compatibility/2006" xmlns:aink="http://schemas.microsoft.com/office/drawing/2016/ink" xmlns:am3d="http://schemas.microsoft.com/office/drawing/2017/model3d" xmlns:o="urn:schemas-microsoft-com:office:office" xmlns:r="http://schemas.openxmlformats.org/officeDocument/2006/relationships" xmlns:m="http://schemas.openxmlformats.org/officeDocument/2006/math" xmlns:v="urn:schemas-microsoft-com:vml" xmlns:wp14="http://schemas.microsoft.com/office/word/2010/wordprocessingDrawing" xmlns:wp="http://schemas.openxmlformats.org/drawingml/2006/wordprocessingDrawing" xmlns:w10="urn:schemas-microsoft-com:office:word" xmlns:w="http://schemas.openxmlformats.org/wordprocessingml/2006/main" xmlns:w14="http://schemas.microsoft.com/office/word/2010/wordml" xmlns:w15="http://schemas.microsoft.com/office/word/2012/wordml" xmlns:w16cex="http://schemas.microsoft.com/office/word/2018/wordml/cex" xmlns:w16cid="http://schemas.microsoft.com/office/word/2016/wordml/cid" xmlns:w16="http://schemas.microsoft.com/office/word/2018/wordml" xmlns:w16sdtdh="http://schemas.microsoft.com/office/word/2020/wordml/sdtdatahash" xmlns:w16se="http://schemas.microsoft.com/office/word/2015/wordml/symex" xmlns:wpg="http://schemas.microsoft.com/office/word/2010/wordprocessingGroup" xmlns:wpi="http://schemas.microsoft.com/office/word/2010/wordprocessingInk" xmlns:wne="http://schemas.microsoft.com/office/word/2006/wordml" xmlns:wps="http://schemas.microsoft.com/office/word/2010/wordprocessingShape" mc:Ignorable="w14 w15 w16se w16cid w16 w16cex w16sdtdh wp14">
   <w:body>
     <w:p>
       <w:pPr>
@@ -177,185 +177,6 @@
       <w:r>
         <w:t xml:space="preserve">GITHUB URL: </w:t>
       </w:r>
-      <w:r>
-        <w:rPr>
-          <w:b/>
-          <w:bCs/>
-          <w:sz w:val="28"/>
-          <w:szCs w:val="28"/>
-        </w:rPr>
-        <w:t>https://github.com/alanrceratti/assigment-COM4402</w:t>
-      </w:r>
-    </w:p>
-    <w:p>
-      <w:r>
-        <w:br w:type="page"/>
-      </w:r>
-    </w:p>
-    <w:p>
-      <w:pPr>
-        <w:pStyle w:val="Heading1"/>
-      </w:pPr>
-      <w:r>
-        <w:lastRenderedPageBreak/>
-        <w:t>INTRODUCTION</w:t>
-      </w:r>
-    </w:p>
-    <w:p>
-      <w:r>
-        <w:pict w14:anchorId="57ED5206">
-          <v:rect id="_x0000_i1025" style="width:0;height:.75pt" o:hralign="center" o:hrstd="t" o:hr="t" fillcolor="#a0a0a0" stroked="f"/>
-        </w:pict>
-      </w:r>
-    </w:p>
-    <w:p>
-      <w:pPr>
-        <w:rPr>
-          <w:color w:val="FF0000"/>
-        </w:rPr>
-      </w:pPr>
-      <w:r>
-        <w:rPr>
-          <w:color w:val="FF0000"/>
-        </w:rPr>
-        <w:t>In this section, briefly restate the purpose of your project in your own words. You do NOT need to repeat the full assignment brief.</w:t>
-      </w:r>
-    </w:p>
-    <w:p>
-      <w:pPr>
-        <w:rPr>
-          <w:color w:val="FF0000"/>
-        </w:rPr>
-      </w:pPr>
-      <w:r>
-        <w:rPr>
-          <w:color w:val="FF0000"/>
-        </w:rPr>
-        <w:t>You might include:</w:t>
-      </w:r>
-    </w:p>
-    <w:p>
-      <w:pPr>
-        <w:numPr>
-          <w:ilvl w:val="0"/>
-          <w:numId w:val="3"/>
-        </w:numPr>
-        <w:rPr>
-          <w:color w:val="FF0000"/>
-        </w:rPr>
-      </w:pPr>
-      <w:r>
-        <w:rPr>
-          <w:color w:val="FF0000"/>
-        </w:rPr>
-        <w:t>A short description of what your application does (e.g., “a multiple</w:t>
-      </w:r>
-      <w:r>
-        <w:rPr>
-          <w:color w:val="FF0000"/>
-        </w:rPr>
-        <w:noBreakHyphen/>
-        <w:t>choice quiz application for Python beginners”).</w:t>
-      </w:r>
-    </w:p>
-    <w:p>
-      <w:pPr>
-        <w:numPr>
-          <w:ilvl w:val="0"/>
-          <w:numId w:val="3"/>
-        </w:numPr>
-        <w:rPr>
-          <w:color w:val="FF0000"/>
-        </w:rPr>
-      </w:pPr>
-      <w:r>
-        <w:rPr>
-          <w:color w:val="FF0000"/>
-        </w:rPr>
-        <w:t>The main goals of the project (e.g., “allow users to answer quiz questions, receive a score, and review feedback”).</w:t>
-      </w:r>
-    </w:p>
-    <w:p>
-      <w:pPr>
-        <w:numPr>
-          <w:ilvl w:val="0"/>
-          <w:numId w:val="3"/>
-        </w:numPr>
-        <w:rPr>
-          <w:color w:val="FF0000"/>
-        </w:rPr>
-      </w:pPr>
-      <w:r>
-        <w:rPr>
-          <w:color w:val="FF0000"/>
-        </w:rPr>
-        <w:t>Any key requirements you focused on (e.g., “using appropriate Python data structures, modular design, and simple user interaction”).</w:t>
-      </w:r>
-    </w:p>
-    <w:p>
-      <w:r>
-        <w:rPr>
-          <w:color w:val="FF0000"/>
-        </w:rPr>
-        <w:t>Aim for around 1–2 paragraphs.</w:t>
-      </w:r>
-    </w:p>
-    <w:p>
-      <w:r>
-        <w:pict w14:anchorId="467083E0">
-          <v:rect id="_x0000_i1026" style="width:0;height:.75pt" o:hralign="center" o:hrstd="t" o:hr="t" fillcolor="#a0a0a0" stroked="f"/>
-        </w:pict>
-      </w:r>
-    </w:p>
-    <w:p>
-      <w:r>
-        <w:t>[Write your introduction here.]</w:t>
-      </w:r>
-    </w:p>
-    <w:p>
-      <w:r>
-        <w:t>This project is a console-based multiple-choice quiz application. It displays one question at a time with four possible answers and asks the user to choose an option using simple keyboard input.</w:t>
-      </w:r>
-    </w:p>
-    <w:p>
-      <w:r>
-        <w:t>The main goals were to let the user select how many questions they want to answer, respond to each question, optionally see correct/incorrect feedback after each question, and receive a final score and percentage at the end of the quiz.</w:t>
-      </w:r>
-    </w:p>
-    <w:p>
-      <w:r>
-        <w:t>The key requirements I focused on were storing quiz data using appropriate Python data structures (questions, options, and correct answers), designing the program in a modular way using functions for different tasks, and keeping the interaction clear, user-friendly, and easy to test.</w:t>
-      </w:r>
-    </w:p>
-    <w:p/>
-    <w:p>
-      <w:r>
-        <w:br w:type="page"/>
-      </w:r>
-    </w:p>
-    <w:p/>
-    <w:p>
-      <w:pPr>
-        <w:pStyle w:val="Heading1"/>
-      </w:pPr>
-      <w:r>
-        <w:t>GITHUB REPOSITORY LINK</w:t>
-      </w:r>
-    </w:p>
-    <w:p>
-      <w:r>
-        <w:pict w14:anchorId="657FFE17">
-          <v:rect id="_x0000_i1027" style="width:0;height:.75pt" o:hralign="center" o:hrstd="t" o:hr="t" fillcolor="#a0a0a0" stroked="f"/>
-        </w:pict>
-      </w:r>
-    </w:p>
-    <w:p>
-      <w:r>
-        <w:t>Public GitHub Repository URL</w:t>
-      </w:r>
-      <w:r>
-        <w:t xml:space="preserve">: </w:t>
-      </w:r>
       <w:hyperlink r:id="rId5" w:history="1">
         <w:r>
           <w:rPr>
@@ -368,137 +189,117 @@
           <w:t>https://github.com/alanrceratti/assigment-COM4402</w:t>
         </w:r>
       </w:hyperlink>
-    </w:p>
-    <w:p>
-      <w:pPr>
-        <w:rPr>
-          <w:color w:val="FF0000"/>
-        </w:rPr>
-      </w:pPr>
-      <w:r>
-        <w:rPr>
-          <w:color w:val="FF0000"/>
-        </w:rPr>
-        <w:t>Paste the full clickable URL to your public GitHub repository, for example:</w:t>
-      </w:r>
-      <w:r>
-        <w:rPr>
-          <w:color w:val="FF0000"/>
-        </w:rPr>
-        <w:br/>
-      </w:r>
-      <w:hyperlink r:id="rId6" w:tgtFrame="_blank" w:history="1">
+      <w:r>
+        <w:rPr>
+          <w:b/>
+          <w:bCs/>
+          <w:sz w:val="28"/>
+          <w:szCs w:val="28"/>
+        </w:rPr>
+        <w:t xml:space="preserve"> </w:t>
+      </w:r>
+    </w:p>
+    <w:p>
+      <w:r>
+        <w:br w:type="page"/>
+      </w:r>
+    </w:p>
+    <w:p>
+      <w:pPr>
+        <w:pStyle w:val="Heading1"/>
+      </w:pPr>
+      <w:r>
+        <w:lastRenderedPageBreak/>
+        <w:t>INTRODUCTION</w:t>
+      </w:r>
+    </w:p>
+    <w:p>
+      <w:r>
+        <w:pict w14:anchorId="57ED5206">
+          <v:rect id="_x0000_i1025" style="width:0;height:.75pt" o:hralign="center" o:hrstd="t" o:hr="t" fillcolor="#a0a0a0" stroked="f"/>
+        </w:pict>
+      </w:r>
+    </w:p>
+    <w:p>
+      <w:r>
+        <w:t>This project is a console-based multiple-choice quiz application. It displays one question at time with four possible answers and asks the user to choose an option using simple keyboard input.</w:t>
+      </w:r>
+    </w:p>
+    <w:p>
+      <w:r>
+        <w:t xml:space="preserve">The main goals were to let the user select how many questions they want to answer, </w:t>
+      </w:r>
+      <w:r>
+        <w:t>answer</w:t>
+      </w:r>
+      <w:r>
+        <w:t xml:space="preserve"> each question, </w:t>
+      </w:r>
+      <w:r>
+        <w:t>choose to</w:t>
+      </w:r>
+      <w:r>
+        <w:t xml:space="preserve"> see correct/incorrect feedback after each question, and receive a final score and percentage at the end of the quiz.</w:t>
+      </w:r>
+    </w:p>
+    <w:p>
+      <w:r>
+        <w:t xml:space="preserve">The key requirements I focused on were storing quiz data using appropriate Python data structures (questions, options, and correct answers), designing the program using </w:t>
+      </w:r>
+      <w:r>
+        <w:t xml:space="preserve">multiple </w:t>
+      </w:r>
+      <w:r>
+        <w:t>functions for different tasks, and keeping the interaction clear, user-friendly, and easy to test.</w:t>
+      </w:r>
+    </w:p>
+    <w:p>
+      <w:r>
+        <w:pict w14:anchorId="3ED4FD58">
+          <v:rect id="_x0000_i1047" style="width:0;height:.75pt" o:hralign="center" o:hrstd="t" o:hr="t" fillcolor="#a0a0a0" stroked="f"/>
+        </w:pict>
+      </w:r>
+    </w:p>
+    <w:p>
+      <w:r>
+        <w:br w:type="page"/>
+      </w:r>
+    </w:p>
+    <w:p/>
+    <w:p>
+      <w:pPr>
+        <w:pStyle w:val="Heading1"/>
+      </w:pPr>
+      <w:r>
+        <w:t>GITHUB REPOSITORY LINK</w:t>
+      </w:r>
+    </w:p>
+    <w:p>
+      <w:r>
+        <w:pict w14:anchorId="657FFE17">
+          <v:rect id="_x0000_i1027" style="width:0;height:.75pt" o:hralign="center" o:hrstd="t" o:hr="t" fillcolor="#a0a0a0" stroked="f"/>
+        </w:pict>
+      </w:r>
+    </w:p>
+    <w:p>
+      <w:r>
+        <w:t>Public GitHub Repository URL</w:t>
+      </w:r>
+      <w:r>
+        <w:t xml:space="preserve">: </w:t>
+      </w:r>
+      <w:hyperlink r:id="rId6" w:history="1">
         <w:r>
           <w:rPr>
             <w:rStyle w:val="Hyperlink"/>
             <w:b/>
             <w:bCs/>
-            <w:color w:val="FF0000"/>
+            <w:sz w:val="28"/>
+            <w:szCs w:val="28"/>
           </w:rPr>
-          <w:t>https://github.com/your-username/COM4402-quiz-project</w:t>
+          <w:t>https://github.com/alanrceratti/assigment-COM4402</w:t>
         </w:r>
       </w:hyperlink>
-    </w:p>
-    <w:p>
-      <w:pPr>
-        <w:rPr>
-          <w:color w:val="FF0000"/>
-        </w:rPr>
-      </w:pPr>
-      <w:r>
-        <w:rPr>
-          <w:color w:val="FF0000"/>
-        </w:rPr>
-        <w:t>Make sure:</w:t>
-      </w:r>
-    </w:p>
-    <w:p>
-      <w:pPr>
-        <w:numPr>
-          <w:ilvl w:val="0"/>
-          <w:numId w:val="5"/>
-        </w:numPr>
-        <w:rPr>
-          <w:color w:val="FF0000"/>
-        </w:rPr>
-      </w:pPr>
-      <w:r>
-        <w:rPr>
-          <w:color w:val="FF0000"/>
-        </w:rPr>
-        <w:t>The repository is PUBLIC.</w:t>
-      </w:r>
-    </w:p>
-    <w:p>
-      <w:pPr>
-        <w:numPr>
-          <w:ilvl w:val="0"/>
-          <w:numId w:val="5"/>
-        </w:numPr>
-        <w:rPr>
-          <w:color w:val="FF0000"/>
-        </w:rPr>
-      </w:pPr>
-      <w:r>
-        <w:rPr>
-          <w:color w:val="FF0000"/>
-        </w:rPr>
-        <w:t>The link works when you click it.</w:t>
-      </w:r>
-    </w:p>
-    <w:p>
-      <w:pPr>
-        <w:numPr>
-          <w:ilvl w:val="0"/>
-          <w:numId w:val="5"/>
-        </w:numPr>
-        <w:rPr>
-          <w:color w:val="FF0000"/>
-        </w:rPr>
-      </w:pPr>
-      <w:r>
-        <w:rPr>
-          <w:color w:val="FF0000"/>
-        </w:rPr>
-        <w:t>The repository contains all your Python source files (e.g., quiz.py).</w:t>
-      </w:r>
-    </w:p>
-    <w:p>
-      <w:pPr>
-        <w:numPr>
-          <w:ilvl w:val="0"/>
-          <w:numId w:val="5"/>
-        </w:numPr>
-        <w:rPr>
-          <w:color w:val="FF0000"/>
-        </w:rPr>
-      </w:pPr>
-      <w:r>
-        <w:rPr>
-          <w:color w:val="FF0000"/>
-        </w:rPr>
-        <w:t>The repository includes a README.md with your student number, module code, and basic run instructions.</w:t>
-      </w:r>
-    </w:p>
-    <w:p>
-      <w:r>
-        <w:rPr>
-          <w:color w:val="FF0000"/>
-        </w:rPr>
-        <w:t xml:space="preserve">Test the link yourself </w:t>
-      </w:r>
-      <w:r>
-        <w:rPr>
-          <w:color w:val="FF0000"/>
-        </w:rPr>
-        <w:t xml:space="preserve">in a private/incognito window </w:t>
-      </w:r>
-      <w:r>
-        <w:rPr>
-          <w:color w:val="FF0000"/>
-        </w:rPr>
-        <w:t>before submitting.</w:t>
-      </w:r>
     </w:p>
     <w:p>
       <w:r>
@@ -531,413 +332,218 @@
     <w:p>
       <w:pPr>
         <w:rPr>
-          <w:color w:val="FF0000"/>
-        </w:rPr>
-      </w:pPr>
-      <w:r>
-        <w:rPr>
-          <w:color w:val="FF0000"/>
-        </w:rPr>
-        <w:t>In this section, you should explain HOW you developed your application and WHY you made certain decisions. Use clear paragraphs and sub-headings if helpful.</w:t>
+          <w:b/>
+          <w:bCs/>
+        </w:rPr>
+      </w:pPr>
+      <w:r>
+        <w:rPr>
+          <w:b/>
+          <w:bCs/>
+        </w:rPr>
+        <w:t>Overall Development Approach</w:t>
+      </w:r>
+    </w:p>
+    <w:p>
+      <w:r>
+        <w:t>I</w:t>
+      </w:r>
+      <w:r>
+        <w:t xml:space="preserve"> started the project by revising my pseudocode. The pseudocode and the actual code are similar but differ in a few things. I started to code the project last Thursday on 15/01. I did some initial coding on Thursday, starting by trying to define the functions that I could use to try to break the program in small tasks so each function would do only one thing. </w:t>
+      </w:r>
+    </w:p>
+    <w:p>
+      <w:r>
+        <w:t xml:space="preserve">I could not work on the code Friday and Saturday due to my job (uber driver, so Friday and Saturday I stay working around 15, 16 hours each day. I was able to continue the project on Sunday. I already program in other language so I am used to stay quite a few hours in the computer coding. Commits have been made after every few minutes while changing the code. </w:t>
+      </w:r>
+    </w:p>
+    <w:p>
+      <w:pPr>
+        <w:rPr>
+          <w:b/>
+          <w:bCs/>
+        </w:rPr>
+      </w:pPr>
+    </w:p>
+    <w:p>
+      <w:pPr>
+        <w:rPr>
+          <w:b/>
+          <w:bCs/>
+        </w:rPr>
+      </w:pPr>
+      <w:r>
+        <w:rPr>
+          <w:b/>
+          <w:bCs/>
+        </w:rPr>
+        <w:t>Choice of Data Structures</w:t>
+      </w:r>
+    </w:p>
+    <w:p>
+      <w:r>
+        <w:t xml:space="preserve">Data structure in Pseudocode and the actual code are different. In pseudocode I used a list of tuples and in the code a list of dictionaries. The list of dictionaries was used due to the main differences that I decided to implement in the code to make it more </w:t>
+      </w:r>
+      <w:r>
+        <w:t xml:space="preserve">complete. </w:t>
+      </w:r>
+    </w:p>
+    <w:p>
+      <w:pPr>
+        <w:rPr>
+          <w:b/>
+          <w:bCs/>
+        </w:rPr>
+      </w:pPr>
+    </w:p>
+    <w:p>
+      <w:pPr>
+        <w:rPr>
+          <w:b/>
+          <w:bCs/>
+        </w:rPr>
+      </w:pPr>
+      <w:r>
+        <w:rPr>
+          <w:b/>
+          <w:bCs/>
+        </w:rPr>
+        <w:t>Code Structure and Functions</w:t>
+      </w:r>
+    </w:p>
+    <w:p>
+      <w:r>
+        <w:t xml:space="preserve">I tried to break the code into multiple functions to exercise the logic and make the code cleaner. Multiple functions were created as function to take user name, how many questions user want to answer, a randomize function to make the options of questions order different each time, </w:t>
+      </w:r>
+      <w:r>
+        <w:t xml:space="preserve">function to select how many questions user chose to answer and more. </w:t>
+      </w:r>
+    </w:p>
+    <w:p>
+      <w:pPr>
+        <w:rPr>
+          <w:b/>
+          <w:bCs/>
+        </w:rPr>
+      </w:pPr>
+    </w:p>
+    <w:p>
+      <w:pPr>
+        <w:rPr>
+          <w:b/>
+          <w:bCs/>
+        </w:rPr>
+      </w:pPr>
+      <w:r>
+        <w:rPr>
+          <w:b/>
+          <w:bCs/>
+        </w:rPr>
+        <w:t>Problems Encountered and How You Solved Them</w:t>
+      </w:r>
+    </w:p>
+    <w:p>
+      <w:r>
+        <w:t xml:space="preserve">Multiple errors occur during tests. I was trying to create a function and test it separate, which make easier to debug, but once a lot functions were build and working (in theory), when I run the program somethings was breaking. One example was that the quiz was running two times. If user choose the number of questions, let’s say 5, then quiz start, user answer and after last question the quiz restart again in the first question. There was a loop somewhere. After debugging manually, I found that quiz was starting correctly and then another function was being called inside another one that call the start of the quiz (only questions) again. </w:t>
+      </w:r>
+    </w:p>
+    <w:p>
+      <w:r>
+        <w:t>Many other small errors happen like user input wrong type (if user put a letter instead of a number), but all these were easier corrected.</w:t>
       </w:r>
     </w:p>
     <w:p>
       <w:pPr>
         <w:spacing w:after="0"/>
         <w:rPr>
-          <w:color w:val="FF0000"/>
-        </w:rPr>
-      </w:pPr>
-      <w:r>
-        <w:rPr>
-          <w:color w:val="FF0000"/>
-        </w:rPr>
-        <w:t>Suggested sub-headings and prompts:</w:t>
-      </w:r>
-      <w:r>
-        <w:rPr>
-          <w:color w:val="FF0000"/>
-        </w:rPr>
-        <w:br/>
-        <w:t>3.1 Overall Development Approach</w:t>
-      </w:r>
-    </w:p>
-    <w:p>
-      <w:pPr>
-        <w:numPr>
-          <w:ilvl w:val="0"/>
-          <w:numId w:val="7"/>
-        </w:numPr>
+          <w:b/>
+          <w:bCs/>
+        </w:rPr>
+      </w:pPr>
+    </w:p>
+    <w:p>
+      <w:pPr>
         <w:spacing w:after="0"/>
         <w:rPr>
-          <w:color w:val="FF0000"/>
-        </w:rPr>
-      </w:pPr>
-      <w:r>
-        <w:rPr>
-          <w:color w:val="FF0000"/>
-        </w:rPr>
-        <w:t>Describe how you started the project (e.g., planning, pseudocode, flowcharts).</w:t>
-      </w:r>
-    </w:p>
-    <w:p>
-      <w:pPr>
-        <w:numPr>
-          <w:ilvl w:val="0"/>
-          <w:numId w:val="7"/>
-        </w:numPr>
+          <w:b/>
+          <w:bCs/>
+        </w:rPr>
+      </w:pPr>
+      <w:r>
+        <w:rPr>
+          <w:b/>
+          <w:bCs/>
+        </w:rPr>
+        <w:t>Comparison with Original Design (Flowchart / Pseudocode)</w:t>
+      </w:r>
+    </w:p>
+    <w:p>
+      <w:pPr>
         <w:spacing w:after="0"/>
         <w:rPr>
-          <w:color w:val="FF0000"/>
-        </w:rPr>
-      </w:pPr>
-      <w:r>
-        <w:rPr>
-          <w:color w:val="FF0000"/>
-        </w:rPr>
-        <w:t>Explain how often you committed to GitHub and how your project evolved over time.</w:t>
-      </w:r>
-    </w:p>
-    <w:p>
-      <w:pPr>
-        <w:spacing w:after="0"/>
-        <w:rPr>
-          <w:color w:val="FF0000"/>
-        </w:rPr>
-      </w:pPr>
-      <w:r>
-        <w:rPr>
-          <w:color w:val="FF0000"/>
-        </w:rPr>
-        <w:t>3.2 Choice of Data Structures</w:t>
-      </w:r>
-    </w:p>
-    <w:p>
-      <w:pPr>
-        <w:numPr>
-          <w:ilvl w:val="0"/>
-          <w:numId w:val="8"/>
-        </w:numPr>
-        <w:spacing w:after="0"/>
-        <w:rPr>
-          <w:color w:val="FF0000"/>
-        </w:rPr>
-      </w:pPr>
-      <w:r>
-        <w:rPr>
-          <w:color w:val="FF0000"/>
-        </w:rPr>
-        <w:t>Explain why you chose a particular way to store questions (e.g., list of dictionaries vs list of tuples).</w:t>
-      </w:r>
-    </w:p>
-    <w:p>
-      <w:pPr>
-        <w:numPr>
-          <w:ilvl w:val="0"/>
-          <w:numId w:val="8"/>
-        </w:numPr>
-        <w:spacing w:after="0"/>
-        <w:rPr>
-          <w:color w:val="FF0000"/>
-        </w:rPr>
-      </w:pPr>
-      <w:r>
-        <w:rPr>
-          <w:color w:val="FF0000"/>
-        </w:rPr>
-        <w:t>Example:</w:t>
-      </w:r>
-    </w:p>
-    <w:p>
-      <w:pPr>
-        <w:numPr>
-          <w:ilvl w:val="1"/>
-          <w:numId w:val="8"/>
-        </w:numPr>
-        <w:spacing w:after="0"/>
-        <w:rPr>
-          <w:color w:val="FF0000"/>
-        </w:rPr>
-      </w:pPr>
-      <w:r>
-        <w:rPr>
-          <w:color w:val="FF0000"/>
-        </w:rPr>
-        <w:t>Why a list of dictionaries? (e.g., easier to label fields like "question", "options", "answer").</w:t>
-      </w:r>
-    </w:p>
-    <w:p>
-      <w:pPr>
-        <w:numPr>
-          <w:ilvl w:val="1"/>
-          <w:numId w:val="8"/>
-        </w:numPr>
-        <w:spacing w:after="0"/>
-        <w:rPr>
-          <w:color w:val="FF0000"/>
-        </w:rPr>
-      </w:pPr>
-      <w:r>
-        <w:rPr>
-          <w:color w:val="FF0000"/>
-        </w:rPr>
-        <w:t>Why a list of tuples? (e.g., simpler structure, less overhead).</w:t>
-      </w:r>
-    </w:p>
-    <w:p>
-      <w:pPr>
-        <w:numPr>
-          <w:ilvl w:val="0"/>
-          <w:numId w:val="8"/>
-        </w:numPr>
-        <w:spacing w:after="0"/>
-        <w:rPr>
-          <w:color w:val="FF0000"/>
-        </w:rPr>
-      </w:pPr>
-      <w:r>
-        <w:rPr>
-          <w:color w:val="FF0000"/>
-        </w:rPr>
-        <w:t>Discuss any alternative approaches you considered and why you did NOT use them.</w:t>
-      </w:r>
-    </w:p>
-    <w:p>
-      <w:pPr>
-        <w:spacing w:after="0"/>
-        <w:rPr>
-          <w:color w:val="FF0000"/>
-        </w:rPr>
-      </w:pPr>
-      <w:r>
-        <w:rPr>
-          <w:color w:val="FF0000"/>
-        </w:rPr>
-        <w:t>3.3 Code Structure and Functions</w:t>
-      </w:r>
-    </w:p>
-    <w:p>
-      <w:pPr>
-        <w:numPr>
-          <w:ilvl w:val="0"/>
-          <w:numId w:val="9"/>
-        </w:numPr>
-        <w:spacing w:after="0"/>
-        <w:rPr>
-          <w:color w:val="FF0000"/>
-        </w:rPr>
-      </w:pPr>
-      <w:r>
-        <w:rPr>
-          <w:color w:val="FF0000"/>
-        </w:rPr>
-        <w:t>Describe how you divided your code into functions (e.g., a function to load questions, a function to ask a question, a function to calculate the score).</w:t>
-      </w:r>
-    </w:p>
-    <w:p>
-      <w:pPr>
-        <w:numPr>
-          <w:ilvl w:val="0"/>
-          <w:numId w:val="9"/>
-        </w:numPr>
-        <w:spacing w:after="0"/>
-        <w:rPr>
-          <w:color w:val="FF0000"/>
-        </w:rPr>
-      </w:pPr>
-      <w:r>
-        <w:rPr>
-          <w:color w:val="FF0000"/>
-        </w:rPr>
-        <w:t>Explain why you chose this structure (e.g., readability, reusability, easier testing).</w:t>
-      </w:r>
-    </w:p>
-    <w:p>
-      <w:pPr>
-        <w:numPr>
-          <w:ilvl w:val="0"/>
-          <w:numId w:val="9"/>
-        </w:numPr>
-        <w:spacing w:after="0"/>
-        <w:rPr>
-          <w:color w:val="FF0000"/>
-        </w:rPr>
-      </w:pPr>
-      <w:r>
-        <w:rPr>
-          <w:color w:val="FF0000"/>
-        </w:rPr>
-        <w:t>Mention any naming conventions or coding standards you followed (e.g., PEP 8).</w:t>
-      </w:r>
-    </w:p>
-    <w:p>
-      <w:pPr>
-        <w:spacing w:after="0"/>
-        <w:rPr>
-          <w:color w:val="FF0000"/>
-        </w:rPr>
-      </w:pPr>
-      <w:r>
-        <w:rPr>
-          <w:color w:val="FF0000"/>
-        </w:rPr>
-        <w:t>3.4 Problems Encountered and How You Solved Them</w:t>
-      </w:r>
-    </w:p>
-    <w:p>
-      <w:pPr>
-        <w:numPr>
-          <w:ilvl w:val="0"/>
-          <w:numId w:val="10"/>
-        </w:numPr>
-        <w:spacing w:after="0"/>
-        <w:rPr>
-          <w:color w:val="FF0000"/>
-        </w:rPr>
-      </w:pPr>
-      <w:r>
-        <w:rPr>
-          <w:color w:val="FF0000"/>
-        </w:rPr>
-        <w:t>Describe specific issues you faced (e.g., incorrect scores, crashes when input is invalid, logic errors).</w:t>
-      </w:r>
-    </w:p>
-    <w:p>
-      <w:pPr>
-        <w:numPr>
-          <w:ilvl w:val="0"/>
-          <w:numId w:val="10"/>
-        </w:numPr>
-        <w:spacing w:after="0"/>
-        <w:rPr>
-          <w:color w:val="FF0000"/>
-        </w:rPr>
-      </w:pPr>
-      <w:r>
-        <w:rPr>
-          <w:color w:val="FF0000"/>
-        </w:rPr>
-        <w:t>Explain how you debugged these issues (e.g., using print statements, debugging tools, stepping through code, checking stack traces).</w:t>
-      </w:r>
-    </w:p>
-    <w:p>
-      <w:pPr>
-        <w:numPr>
-          <w:ilvl w:val="0"/>
-          <w:numId w:val="10"/>
-        </w:numPr>
-        <w:spacing w:after="0"/>
-        <w:rPr>
-          <w:color w:val="FF0000"/>
-        </w:rPr>
-      </w:pPr>
-      <w:r>
-        <w:rPr>
-          <w:color w:val="FF0000"/>
-        </w:rPr>
-        <w:t>Reflect on what you learned from solving these problems.</w:t>
-      </w:r>
-    </w:p>
-    <w:p>
-      <w:pPr>
-        <w:spacing w:after="0"/>
-        <w:rPr>
-          <w:color w:val="FF0000"/>
-        </w:rPr>
-      </w:pPr>
-      <w:r>
-        <w:rPr>
-          <w:color w:val="FF0000"/>
-        </w:rPr>
-        <w:t>3.5 Comparison with Original Design (Flowchart / Pseudocode)</w:t>
-      </w:r>
-    </w:p>
-    <w:p>
-      <w:pPr>
-        <w:numPr>
-          <w:ilvl w:val="0"/>
-          <w:numId w:val="11"/>
-        </w:numPr>
-        <w:spacing w:after="0"/>
-        <w:rPr>
-          <w:color w:val="FF0000"/>
-        </w:rPr>
-      </w:pPr>
-      <w:r>
-        <w:rPr>
-          <w:color w:val="FF0000"/>
-        </w:rPr>
-        <w:t>Explain how your final implementation compares with your initial flowchart or pseudocode.</w:t>
-      </w:r>
-    </w:p>
-    <w:p>
-      <w:pPr>
-        <w:numPr>
-          <w:ilvl w:val="0"/>
-          <w:numId w:val="11"/>
-        </w:numPr>
-        <w:spacing w:after="0"/>
-        <w:rPr>
-          <w:color w:val="FF0000"/>
-        </w:rPr>
-      </w:pPr>
-      <w:r>
-        <w:rPr>
-          <w:color w:val="FF0000"/>
-        </w:rPr>
-        <w:t>Describe any changes you made to the design (e.g., adding/removing functions, changing data structures, changing program flow).</w:t>
-      </w:r>
-    </w:p>
-    <w:p>
-      <w:pPr>
-        <w:numPr>
-          <w:ilvl w:val="0"/>
-          <w:numId w:val="11"/>
-        </w:numPr>
-        <w:spacing w:after="0"/>
-        <w:rPr>
-          <w:color w:val="FF0000"/>
-        </w:rPr>
-      </w:pPr>
-      <w:r>
-        <w:rPr>
-          <w:color w:val="FF0000"/>
-        </w:rPr>
-        <w:t>Give reasons for these changes (e.g., practicality, discovered a simpler approach, fixed a logical error).</w:t>
-      </w:r>
-    </w:p>
-    <w:p>
-      <w:r>
-        <w:rPr>
-          <w:color w:val="FF0000"/>
-        </w:rPr>
-        <w:t>Aim for several paragraphs in this section. Be specific and reflective rather than just listing features.</w:t>
-      </w:r>
-      <w:r>
-        <w:br/>
-      </w:r>
-      <w:r>
-        <w:pict w14:anchorId="055803AD">
-          <v:rect id="_x0000_i1030" style="width:0;height:.75pt" o:hralign="center" o:hrstd="t" o:hr="t" fillcolor="#a0a0a0" stroked="f"/>
-        </w:pict>
-      </w:r>
-    </w:p>
-    <w:p>
-      <w:r>
-        <w:t>[Write your development process and decisions here.]</w:t>
-      </w:r>
-    </w:p>
-    <w:p>
-      <w:r>
-        <w:br w:type="page"/>
+          <w:b/>
+          <w:bCs/>
+        </w:rPr>
+      </w:pPr>
+      <w:r>
+        <w:rPr>
+          <w:b/>
+          <w:bCs/>
+        </w:rPr>
+        <w:tab/>
+      </w:r>
+    </w:p>
+    <w:p>
+      <w:r>
+        <w:t>Changes were made from the original pseudocode, f</w:t>
+      </w:r>
+      <w:r>
+        <w:t xml:space="preserve">or example, in the actual code, the user is able to choose how many questions he wants to answer and also the random factor was implemented, the questions are randomly selected and the options are also randomized to make it more dynamic. </w:t>
+      </w:r>
+      <w:r>
+        <w:t xml:space="preserve">So, the quiz is never the same for no one. The selected questions are in different order every time it </w:t>
+      </w:r>
+      <w:r>
+        <w:lastRenderedPageBreak/>
+        <w:t xml:space="preserve">runs and also the options for each question. </w:t>
+      </w:r>
+      <w:r>
+        <w:t xml:space="preserve">None of these were in the pseudocode. </w:t>
+      </w:r>
+      <w:proofErr w:type="gramStart"/>
+      <w:r>
+        <w:t>Also</w:t>
+      </w:r>
+      <w:proofErr w:type="gramEnd"/>
+      <w:r>
+        <w:t xml:space="preserve"> the user can choose to run the quiz again, which would restart and ask how many questions he wish to answer. </w:t>
+      </w:r>
+    </w:p>
+    <w:p>
+      <w:r>
+        <w:t xml:space="preserve">Many more functions were added to the implement code comparing to the Pseudocode. The final code is more dynamic and singular for each time it runs. For instance, instead of a quiz, it could be used for an Exam, where each candidate would receive the same questions, but in different orders. </w:t>
+      </w:r>
+    </w:p>
+    <w:p>
+      <w:r>
+        <w:t xml:space="preserve">To be able to make this quiz more dynamic, it was necessary to find a way to make the questions and answers random, but still keep track of the correct answer. Doing it with numbers (as in the Pseudocode for example, “Correct answer for question 1, is number 3, correct answer for question 2, is number 4, etc etc) would make it harder to keep track of the correct answer so to not have any problems, I changed the answer from a number, to the actually text, so the order of the options would not matter and the correct answer could be found, independently of the position. </w:t>
       </w:r>
     </w:p>
     <w:p>
       <w:pPr>
         <w:pStyle w:val="Heading1"/>
       </w:pPr>
-      <w:r>
-        <w:lastRenderedPageBreak/>
+    </w:p>
+    <w:p>
+      <w:pPr>
+        <w:pStyle w:val="Heading1"/>
+      </w:pPr>
+    </w:p>
+    <w:p>
+      <w:pPr>
+        <w:pStyle w:val="Heading1"/>
+      </w:pPr>
+      <w:r>
         <w:t>TESTING STRATEGY</w:t>
       </w:r>
     </w:p>
@@ -973,15 +579,15 @@
     <w:p>
       <w:pPr>
         <w:spacing w:after="0"/>
+      </w:pPr>
+      <w:r>
         <w:rPr>
           <w:color w:val="FF0000"/>
         </w:rPr>
-      </w:pPr>
-      <w:r>
-        <w:rPr>
-          <w:color w:val="FF0000"/>
-        </w:rPr>
-        <w:t>You might include:</w:t>
+        <w:t xml:space="preserve">You </w:t>
+      </w:r>
+      <w:r>
+        <w:t>might include:</w:t>
       </w:r>
     </w:p>
     <w:p>
@@ -1323,6 +929,7 @@
         <w:rPr>
           <w:color w:val="FF0000"/>
         </w:rPr>
+        <w:lastRenderedPageBreak/>
         <w:t>Below is a suggested table structure. You may copy the table for each test case, or use one large table covering all test cases. Make sure your formatting is clear and readable.</w:t>
       </w:r>
     </w:p>
@@ -1631,7 +1238,6 @@
           </w:tcPr>
           <w:p>
             <w:r>
-              <w:lastRenderedPageBreak/>
               <w:t>Input Data</w:t>
             </w:r>
           </w:p>
@@ -2110,6 +1716,7 @@
           </w:tcPr>
           <w:p>
             <w:r>
+              <w:lastRenderedPageBreak/>
               <w:t>Description</w:t>
             </w:r>
           </w:p>
@@ -2846,7 +2453,7 @@
             <v:path o:extrusionok="f" gradientshapeok="t" o:connecttype="rect"/>
             <o:lock v:ext="edit" aspectratio="t"/>
           </v:shapetype>
-          <v:shape id="_x0000_i1036" type="#_x0000_t75" style="width:20.35pt;height:17.75pt">
+          <v:shape id="_x0000_i1036" type="#_x0000_t75" style="width:20.25pt;height:17.7pt">
             <v:imagedata r:id="rId7" o:title=""/>
           </v:shape>
         </w:pict>
@@ -2877,7 +2484,7 @@
           <w:szCs w:val="18"/>
         </w:rPr>
         <w:pict w14:anchorId="4BFDA2E7">
-          <v:shape id="_x0000_i1037" type="#_x0000_t75" style="width:20.35pt;height:17.75pt">
+          <v:shape id="_x0000_i1037" type="#_x0000_t75" style="width:20.25pt;height:17.7pt">
             <v:imagedata r:id="rId7" o:title=""/>
           </v:shape>
         </w:pict>
@@ -2927,7 +2534,7 @@
           <w:szCs w:val="18"/>
         </w:rPr>
         <w:pict w14:anchorId="5C5F5D72">
-          <v:shape id="_x0000_i1038" type="#_x0000_t75" style="width:20.35pt;height:17.75pt">
+          <v:shape id="_x0000_i1038" type="#_x0000_t75" style="width:20.25pt;height:17.7pt">
             <v:imagedata r:id="rId7" o:title=""/>
           </v:shape>
         </w:pict>
@@ -2955,7 +2562,7 @@
           <w:szCs w:val="18"/>
         </w:rPr>
         <w:pict w14:anchorId="5190C870">
-          <v:shape id="_x0000_i1039" type="#_x0000_t75" style="width:20.35pt;height:17.75pt">
+          <v:shape id="_x0000_i1039" type="#_x0000_t75" style="width:20.25pt;height:17.7pt">
             <v:imagedata r:id="rId7" o:title=""/>
           </v:shape>
         </w:pict>
@@ -2983,7 +2590,7 @@
           <w:szCs w:val="18"/>
         </w:rPr>
         <w:pict w14:anchorId="3A664B5A">
-          <v:shape id="_x0000_i1040" type="#_x0000_t75" style="width:20.35pt;height:17.75pt">
+          <v:shape id="_x0000_i1040" type="#_x0000_t75" style="width:20.25pt;height:17.7pt">
             <v:imagedata r:id="rId7" o:title=""/>
           </v:shape>
         </w:pict>
@@ -3018,7 +2625,7 @@
           <w:szCs w:val="18"/>
         </w:rPr>
         <w:pict w14:anchorId="01658D4C">
-          <v:shape id="_x0000_i1041" type="#_x0000_t75" style="width:20.35pt;height:17.75pt">
+          <v:shape id="_x0000_i1041" type="#_x0000_t75" style="width:20.25pt;height:17.7pt">
             <v:imagedata r:id="rId7" o:title=""/>
           </v:shape>
         </w:pict>
@@ -3046,7 +2653,7 @@
           <w:szCs w:val="18"/>
         </w:rPr>
         <w:pict w14:anchorId="2FEA48AB">
-          <v:shape id="_x0000_i1042" type="#_x0000_t75" style="width:20.35pt;height:17.75pt">
+          <v:shape id="_x0000_i1042" type="#_x0000_t75" style="width:20.25pt;height:17.7pt">
             <v:imagedata r:id="rId7" o:title=""/>
           </v:shape>
         </w:pict>
@@ -3074,7 +2681,7 @@
           <w:szCs w:val="18"/>
         </w:rPr>
         <w:pict w14:anchorId="49F29A78">
-          <v:shape id="_x0000_i1043" type="#_x0000_t75" style="width:20.35pt;height:17.75pt">
+          <v:shape id="_x0000_i1043" type="#_x0000_t75" style="width:20.25pt;height:17.7pt">
             <v:imagedata r:id="rId7" o:title=""/>
           </v:shape>
         </w:pict>
@@ -3102,7 +2709,7 @@
           <w:szCs w:val="18"/>
         </w:rPr>
         <w:pict w14:anchorId="7B1CC478">
-          <v:shape id="_x0000_i1044" type="#_x0000_t75" style="width:20.35pt;height:17.75pt">
+          <v:shape id="_x0000_i1044" type="#_x0000_t75" style="width:20.25pt;height:17.7pt">
             <v:imagedata r:id="rId7" o:title=""/>
           </v:shape>
         </w:pict>
@@ -3130,7 +2737,7 @@
           <w:szCs w:val="18"/>
         </w:rPr>
         <w:pict w14:anchorId="19AA3412">
-          <v:shape id="_x0000_i1045" type="#_x0000_t75" style="width:20.35pt;height:17.75pt">
+          <v:shape id="_x0000_i1045" type="#_x0000_t75" style="width:20.25pt;height:17.7pt">
             <v:imagedata r:id="rId7" o:title=""/>
           </v:shape>
         </w:pict>
@@ -3155,7 +2762,7 @@
 </file>
 
 <file path=word/numbering.xml><?xml version="1.0" encoding="utf-8"?>
-<w:numbering xmlns:wpc="http://schemas.microsoft.com/office/word/2010/wordprocessingCanvas" xmlns:cx="http://schemas.microsoft.com/office/drawing/2014/chartex" xmlns:cx1="http://schemas.microsoft.com/office/drawing/2015/9/8/chartex" xmlns:cx2="http://schemas.microsoft.com/office/drawing/2015/10/21/chartex" xmlns:cx3="http://schemas.microsoft.com/office/drawing/2016/5/9/chartex" xmlns:cx4="http://schemas.microsoft.com/office/drawing/2016/5/10/chartex" xmlns:cx5="http://schemas.microsoft.com/office/drawing/2016/5/11/chartex" xmlns:cx6="http://schemas.microsoft.com/office/drawing/2016/5/12/chartex" xmlns:cx7="http://schemas.microsoft.com/office/drawing/2016/5/13/chartex" xmlns:cx8="http://schemas.microsoft.com/office/drawing/2016/5/14/chartex" xmlns:mc="http://schemas.openxmlformats.org/markup-compatibility/2006" xmlns:aink="http://schemas.microsoft.com/office/drawing/2016/ink" xmlns:am3d="http://schemas.microsoft.com/office/drawing/2017/model3d" xmlns:o="urn:schemas-microsoft-com:office:office" xmlns:oel="http://schemas.microsoft.com/office/2019/extlst" xmlns:r="http://schemas.openxmlformats.org/officeDocument/2006/relationships" xmlns:m="http://schemas.openxmlformats.org/officeDocument/2006/math" xmlns:v="urn:schemas-microsoft-com:vml" xmlns:wp14="http://schemas.microsoft.com/office/word/2010/wordprocessingDrawing" xmlns:wp="http://schemas.openxmlformats.org/drawingml/2006/wordprocessingDrawing" xmlns:w10="urn:schemas-microsoft-com:office:word" xmlns:w="http://schemas.openxmlformats.org/wordprocessingml/2006/main" xmlns:w14="http://schemas.microsoft.com/office/word/2010/wordml" xmlns:w15="http://schemas.microsoft.com/office/word/2012/wordml" xmlns:w16cex="http://schemas.microsoft.com/office/word/2018/wordml/cex" xmlns:w16cid="http://schemas.microsoft.com/office/word/2016/wordml/cid" xmlns:w16="http://schemas.microsoft.com/office/word/2018/wordml" xmlns:w16du="http://schemas.microsoft.com/office/word/2023/wordml/word16du" xmlns:w16sdtdh="http://schemas.microsoft.com/office/word/2020/wordml/sdtdatahash" xmlns:w16sdtfl="http://schemas.microsoft.com/office/word/2024/wordml/sdtformatlock" xmlns:w16se="http://schemas.microsoft.com/office/word/2015/wordml/symex" xmlns:wpg="http://schemas.microsoft.com/office/word/2010/wordprocessingGroup" xmlns:wpi="http://schemas.microsoft.com/office/word/2010/wordprocessingInk" xmlns:wne="http://schemas.microsoft.com/office/word/2006/wordml" xmlns:wps="http://schemas.microsoft.com/office/word/2010/wordprocessingShape" mc:Ignorable="w14 w15 w16se w16cid w16 w16cex w16sdtdh w16sdtfl w16du wp14">
+<w:numbering xmlns:wpc="http://schemas.microsoft.com/office/word/2010/wordprocessingCanvas" xmlns:cx="http://schemas.microsoft.com/office/drawing/2014/chartex" xmlns:cx1="http://schemas.microsoft.com/office/drawing/2015/9/8/chartex" xmlns:cx2="http://schemas.microsoft.com/office/drawing/2015/10/21/chartex" xmlns:cx3="http://schemas.microsoft.com/office/drawing/2016/5/9/chartex" xmlns:cx4="http://schemas.microsoft.com/office/drawing/2016/5/10/chartex" xmlns:cx5="http://schemas.microsoft.com/office/drawing/2016/5/11/chartex" xmlns:cx6="http://schemas.microsoft.com/office/drawing/2016/5/12/chartex" xmlns:cx7="http://schemas.microsoft.com/office/drawing/2016/5/13/chartex" xmlns:cx8="http://schemas.microsoft.com/office/drawing/2016/5/14/chartex" xmlns:mc="http://schemas.openxmlformats.org/markup-compatibility/2006" xmlns:aink="http://schemas.microsoft.com/office/drawing/2016/ink" xmlns:am3d="http://schemas.microsoft.com/office/drawing/2017/model3d" xmlns:o="urn:schemas-microsoft-com:office:office" xmlns:r="http://schemas.openxmlformats.org/officeDocument/2006/relationships" xmlns:m="http://schemas.openxmlformats.org/officeDocument/2006/math" xmlns:v="urn:schemas-microsoft-com:vml" xmlns:wp14="http://schemas.microsoft.com/office/word/2010/wordprocessingDrawing" xmlns:wp="http://schemas.openxmlformats.org/drawingml/2006/wordprocessingDrawing" xmlns:w10="urn:schemas-microsoft-com:office:word" xmlns:w="http://schemas.openxmlformats.org/wordprocessingml/2006/main" xmlns:w14="http://schemas.microsoft.com/office/word/2010/wordml" xmlns:w15="http://schemas.microsoft.com/office/word/2012/wordml" xmlns:w16cex="http://schemas.microsoft.com/office/word/2018/wordml/cex" xmlns:w16cid="http://schemas.microsoft.com/office/word/2016/wordml/cid" xmlns:w16="http://schemas.microsoft.com/office/word/2018/wordml" xmlns:w16sdtdh="http://schemas.microsoft.com/office/word/2020/wordml/sdtdatahash" xmlns:w16se="http://schemas.microsoft.com/office/word/2015/wordml/symex" xmlns:wpg="http://schemas.microsoft.com/office/word/2010/wordprocessingGroup" xmlns:wpi="http://schemas.microsoft.com/office/word/2010/wordprocessingInk" xmlns:wne="http://schemas.microsoft.com/office/word/2006/wordml" xmlns:wps="http://schemas.microsoft.com/office/word/2010/wordprocessingShape" mc:Ignorable="w14 w15 w16se w16cid w16 w16cex w16sdtdh wp14">
   <w:abstractNum w:abstractNumId="0" w15:restartNumberingAfterBreak="0">
     <w:nsid w:val="01F3662D"/>
     <w:multiLevelType w:val="multilevel"/>
@@ -7261,98 +6868,98 @@
       </w:rPr>
     </w:lvl>
   </w:abstractNum>
-  <w:num w:numId="1" w16cid:durableId="791704726">
+  <w:num w:numId="1">
     <w:abstractNumId w:val="4"/>
   </w:num>
-  <w:num w:numId="2" w16cid:durableId="743143966">
+  <w:num w:numId="2">
     <w:abstractNumId w:val="13"/>
   </w:num>
-  <w:num w:numId="3" w16cid:durableId="148058231">
+  <w:num w:numId="3">
     <w:abstractNumId w:val="8"/>
   </w:num>
-  <w:num w:numId="4" w16cid:durableId="1509633075">
+  <w:num w:numId="4">
     <w:abstractNumId w:val="22"/>
   </w:num>
-  <w:num w:numId="5" w16cid:durableId="846677418">
+  <w:num w:numId="5">
     <w:abstractNumId w:val="11"/>
   </w:num>
-  <w:num w:numId="6" w16cid:durableId="973566040">
+  <w:num w:numId="6">
     <w:abstractNumId w:val="9"/>
   </w:num>
-  <w:num w:numId="7" w16cid:durableId="2071608255">
+  <w:num w:numId="7">
     <w:abstractNumId w:val="28"/>
   </w:num>
-  <w:num w:numId="8" w16cid:durableId="1027028737">
+  <w:num w:numId="8">
     <w:abstractNumId w:val="1"/>
   </w:num>
-  <w:num w:numId="9" w16cid:durableId="2062361808">
+  <w:num w:numId="9">
     <w:abstractNumId w:val="27"/>
   </w:num>
-  <w:num w:numId="10" w16cid:durableId="2126582778">
+  <w:num w:numId="10">
     <w:abstractNumId w:val="6"/>
   </w:num>
-  <w:num w:numId="11" w16cid:durableId="772095906">
+  <w:num w:numId="11">
     <w:abstractNumId w:val="18"/>
   </w:num>
-  <w:num w:numId="12" w16cid:durableId="1883514302">
+  <w:num w:numId="12">
     <w:abstractNumId w:val="17"/>
   </w:num>
-  <w:num w:numId="13" w16cid:durableId="99187715">
+  <w:num w:numId="13">
     <w:abstractNumId w:val="0"/>
   </w:num>
-  <w:num w:numId="14" w16cid:durableId="1605645584">
+  <w:num w:numId="14">
     <w:abstractNumId w:val="5"/>
   </w:num>
-  <w:num w:numId="15" w16cid:durableId="1411125207">
+  <w:num w:numId="15">
     <w:abstractNumId w:val="7"/>
   </w:num>
-  <w:num w:numId="16" w16cid:durableId="1215194615">
+  <w:num w:numId="16">
     <w:abstractNumId w:val="21"/>
   </w:num>
-  <w:num w:numId="17" w16cid:durableId="1300451067">
+  <w:num w:numId="17">
     <w:abstractNumId w:val="3"/>
   </w:num>
-  <w:num w:numId="18" w16cid:durableId="1228295969">
+  <w:num w:numId="18">
     <w:abstractNumId w:val="15"/>
   </w:num>
-  <w:num w:numId="19" w16cid:durableId="671876794">
+  <w:num w:numId="19">
     <w:abstractNumId w:val="19"/>
   </w:num>
-  <w:num w:numId="20" w16cid:durableId="834489473">
+  <w:num w:numId="20">
     <w:abstractNumId w:val="24"/>
   </w:num>
-  <w:num w:numId="21" w16cid:durableId="645090083">
+  <w:num w:numId="21">
     <w:abstractNumId w:val="25"/>
   </w:num>
-  <w:num w:numId="22" w16cid:durableId="1320574821">
+  <w:num w:numId="22">
     <w:abstractNumId w:val="26"/>
   </w:num>
-  <w:num w:numId="23" w16cid:durableId="805927784">
+  <w:num w:numId="23">
     <w:abstractNumId w:val="2"/>
   </w:num>
-  <w:num w:numId="24" w16cid:durableId="938953339">
+  <w:num w:numId="24">
     <w:abstractNumId w:val="12"/>
   </w:num>
-  <w:num w:numId="25" w16cid:durableId="161941610">
+  <w:num w:numId="25">
     <w:abstractNumId w:val="20"/>
   </w:num>
-  <w:num w:numId="26" w16cid:durableId="699205596">
+  <w:num w:numId="26">
     <w:abstractNumId w:val="14"/>
   </w:num>
-  <w:num w:numId="27" w16cid:durableId="1930237861">
+  <w:num w:numId="27">
     <w:abstractNumId w:val="10"/>
   </w:num>
-  <w:num w:numId="28" w16cid:durableId="1634486522">
+  <w:num w:numId="28">
     <w:abstractNumId w:val="16"/>
   </w:num>
-  <w:num w:numId="29" w16cid:durableId="1333876426">
+  <w:num w:numId="29">
     <w:abstractNumId w:val="23"/>
   </w:num>
 </w:numbering>
 </file>
 
 <file path=word/styles.xml><?xml version="1.0" encoding="utf-8"?>
-<w:styles xmlns:mc="http://schemas.openxmlformats.org/markup-compatibility/2006" xmlns:r="http://schemas.openxmlformats.org/officeDocument/2006/relationships" xmlns:w="http://schemas.openxmlformats.org/wordprocessingml/2006/main" xmlns:w14="http://schemas.microsoft.com/office/word/2010/wordml" xmlns:w15="http://schemas.microsoft.com/office/word/2012/wordml" xmlns:w16cex="http://schemas.microsoft.com/office/word/2018/wordml/cex" xmlns:w16cid="http://schemas.microsoft.com/office/word/2016/wordml/cid" xmlns:w16="http://schemas.microsoft.com/office/word/2018/wordml" xmlns:w16du="http://schemas.microsoft.com/office/word/2023/wordml/word16du" xmlns:w16sdtdh="http://schemas.microsoft.com/office/word/2020/wordml/sdtdatahash" xmlns:w16sdtfl="http://schemas.microsoft.com/office/word/2024/wordml/sdtformatlock" xmlns:w16se="http://schemas.microsoft.com/office/word/2015/wordml/symex" mc:Ignorable="w14 w15 w16se w16cid w16 w16cex w16sdtdh w16sdtfl w16du">
+<w:styles xmlns:mc="http://schemas.openxmlformats.org/markup-compatibility/2006" xmlns:r="http://schemas.openxmlformats.org/officeDocument/2006/relationships" xmlns:w="http://schemas.openxmlformats.org/wordprocessingml/2006/main" xmlns:w14="http://schemas.microsoft.com/office/word/2010/wordml" xmlns:w15="http://schemas.microsoft.com/office/word/2012/wordml" xmlns:w16cex="http://schemas.microsoft.com/office/word/2018/wordml/cex" xmlns:w16cid="http://schemas.microsoft.com/office/word/2016/wordml/cid" xmlns:w16="http://schemas.microsoft.com/office/word/2018/wordml" xmlns:w16sdtdh="http://schemas.microsoft.com/office/word/2020/wordml/sdtdatahash" xmlns:w16se="http://schemas.microsoft.com/office/word/2015/wordml/symex" mc:Ignorable="w14 w15 w16se w16cid w16 w16cex w16sdtdh">
   <w:docDefaults>
     <w:rPrDefault>
       <w:rPr>
@@ -7796,6 +7403,7 @@
   <w:style w:type="character" w:default="1" w:styleId="DefaultParagraphFont">
     <w:name w:val="Default Paragraph Font"/>
     <w:uiPriority w:val="1"/>
+    <w:semiHidden/>
     <w:unhideWhenUsed/>
   </w:style>
   <w:style w:type="table" w:default="1" w:styleId="TableNormal">

</xml_diff>